<commit_message>
Add: add hamming algorithm
</commit_message>
<xml_diff>
--- a/Laboratorio_No2.docx
+++ b/Laboratorio_No2.docx
@@ -4,6 +4,9 @@
   <w:body>
     <w:sdt>
       <w:sdtPr>
+        <w:rPr>
+          <w:lang w:val="es-ES"/>
+        </w:rPr>
         <w:id w:val="-362591832"/>
         <w:docPartObj>
           <w:docPartGallery w:val="Cover Pages"/>
@@ -12,9 +15,15 @@
       </w:sdtPr>
       <w:sdtContent>
         <w:p>
+          <w:pPr>
+            <w:rPr>
+              <w:lang w:val="es-ES"/>
+            </w:rPr>
+          </w:pPr>
           <w:r>
             <w:rPr>
               <w:noProof/>
+              <w:lang w:val="es-ES"/>
             </w:rPr>
             <mc:AlternateContent>
               <mc:Choice Requires="wps">
@@ -339,6 +348,7 @@
           <w:r>
             <w:rPr>
               <w:noProof/>
+              <w:lang w:val="es-ES"/>
             </w:rPr>
             <mc:AlternateContent>
               <mc:Choice Requires="wps">
@@ -421,7 +431,7 @@
               </mc:Choice>
               <mc:Fallback>
                 <w:pict>
-                  <v:line w14:anchorId="0618146D" id="Straight Connector 137" o:spid="_x0000_s1026" style="position:absolute;z-index:-251656192;visibility:visible;mso-wrap-style:square;mso-height-percent:795;mso-left-percent:100;mso-top-percent:150;mso-wrap-distance-left:9pt;mso-wrap-distance-top:0;mso-wrap-distance-right:9pt;mso-wrap-distance-bottom:0;mso-position-horizontal-relative:page;mso-position-vertical-relative:page;mso-height-percent:795;mso-left-percent:100;mso-top-percent:150;mso-height-relative:page" from="0,0" to="0,121.5pt" o:gfxdata="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" strokecolor="#272727 [2749]" strokeweight="2.25pt">
+                  <v:line w14:anchorId="1C284001" id="Straight Connector 137" o:spid="_x0000_s1026" style="position:absolute;z-index:-251656192;visibility:visible;mso-wrap-style:square;mso-height-percent:795;mso-left-percent:100;mso-top-percent:150;mso-wrap-distance-left:9pt;mso-wrap-distance-top:0;mso-wrap-distance-right:9pt;mso-wrap-distance-bottom:0;mso-position-horizontal-relative:page;mso-position-vertical-relative:page;mso-height-percent:795;mso-left-percent:100;mso-top-percent:150;mso-height-relative:page" from="0,0" to="0,121.5pt" o:gfxdata="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" strokecolor="#272727 [2749]" strokeweight="2.25pt">
                     <v:stroke joinstyle="miter"/>
                     <w10:wrap anchorx="page" anchory="page"/>
                   </v:line>
@@ -432,6 +442,7 @@
           <w:r>
             <w:rPr>
               <w:noProof/>
+              <w:lang w:val="es-ES"/>
             </w:rPr>
             <mc:AlternateContent>
               <mc:Choice Requires="wps">
@@ -753,8 +764,14 @@
           <w:pPr>
             <w:spacing w:line="259" w:lineRule="auto"/>
             <w:ind w:firstLine="0"/>
+            <w:rPr>
+              <w:lang w:val="es-ES"/>
+            </w:rPr>
           </w:pPr>
           <w:r>
+            <w:rPr>
+              <w:lang w:val="es-ES"/>
+            </w:rPr>
             <w:br w:type="page"/>
           </w:r>
         </w:p>
@@ -762,6 +779,9 @@
     </w:sdt>
     <w:sdt>
       <w:sdtPr>
+        <w:rPr>
+          <w:lang w:val="es-ES"/>
+        </w:rPr>
         <w:id w:val="1024137588"/>
         <w:docPartObj>
           <w:docPartGallery w:val="Table of Contents"/>
@@ -775,17 +795,44 @@
           <w:color w:val="000000" w:themeColor="text1"/>
           <w:sz w:val="24"/>
           <w:szCs w:val="22"/>
-          <w:lang w:val="es-ES_tradnl"/>
         </w:rPr>
       </w:sdtEndPr>
       <w:sdtContent>
         <w:p>
           <w:pPr>
             <w:pStyle w:val="TOCHeading"/>
+            <w:rPr>
+              <w:lang w:val="es-ES"/>
+            </w:rPr>
           </w:pPr>
           <w:r>
-            <w:t>Table of Contents</w:t>
+            <w:rPr>
+              <w:lang w:val="es-ES"/>
+            </w:rPr>
+            <w:t xml:space="preserve">Table </w:t>
           </w:r>
+          <w:proofErr w:type="spellStart"/>
+          <w:r>
+            <w:rPr>
+              <w:lang w:val="es-ES"/>
+            </w:rPr>
+            <w:t>of</w:t>
+          </w:r>
+          <w:proofErr w:type="spellEnd"/>
+          <w:r>
+            <w:rPr>
+              <w:lang w:val="es-ES"/>
+            </w:rPr>
+            <w:t xml:space="preserve"> </w:t>
+          </w:r>
+          <w:proofErr w:type="spellStart"/>
+          <w:r>
+            <w:rPr>
+              <w:lang w:val="es-ES"/>
+            </w:rPr>
+            <w:t>Contents</w:t>
+          </w:r>
+          <w:proofErr w:type="spellEnd"/>
         </w:p>
         <w:p>
           <w:pPr>
@@ -802,7 +849,7 @@
               <w:noProof/>
               <w:color w:val="auto"/>
               <w:kern w:val="2"/>
-              <w:lang w:val="en-US"/>
+              <w:lang w:val="es-ES"/>
               <w14:ligatures w14:val="standardContextual"/>
             </w:rPr>
           </w:pPr>
@@ -810,16 +857,21 @@
             <w:rPr>
               <w:b w:val="0"/>
               <w:bCs w:val="0"/>
+              <w:lang w:val="es-ES"/>
             </w:rPr>
             <w:fldChar w:fldCharType="begin"/>
           </w:r>
           <w:r>
+            <w:rPr>
+              <w:lang w:val="es-ES"/>
+            </w:rPr>
             <w:instrText xml:space="preserve"> TOC \o "1-3" \h \z \u </w:instrText>
           </w:r>
           <w:r>
             <w:rPr>
               <w:b w:val="0"/>
               <w:bCs w:val="0"/>
+              <w:lang w:val="es-ES"/>
             </w:rPr>
             <w:fldChar w:fldCharType="separate"/>
           </w:r>
@@ -828,6 +880,7 @@
               <w:rPr>
                 <w:rStyle w:val="Hyperlink"/>
                 <w:noProof/>
+                <w:lang w:val="es-ES"/>
               </w:rPr>
               <w:t>Corrección de errores</w:t>
             </w:r>
@@ -835,6 +888,7 @@
               <w:rPr>
                 <w:noProof/>
                 <w:webHidden/>
+                <w:lang w:val="es-ES"/>
               </w:rPr>
               <w:tab/>
             </w:r>
@@ -842,6 +896,7 @@
               <w:rPr>
                 <w:noProof/>
                 <w:webHidden/>
+                <w:lang w:val="es-ES"/>
               </w:rPr>
               <w:fldChar w:fldCharType="begin"/>
             </w:r>
@@ -849,6 +904,7 @@
               <w:rPr>
                 <w:noProof/>
                 <w:webHidden/>
+                <w:lang w:val="es-ES"/>
               </w:rPr>
               <w:instrText xml:space="preserve"> PAGEREF _Toc172303113 \h </w:instrText>
             </w:r>
@@ -856,12 +912,14 @@
               <w:rPr>
                 <w:noProof/>
                 <w:webHidden/>
+                <w:lang w:val="es-ES"/>
               </w:rPr>
             </w:r>
             <w:r>
               <w:rPr>
                 <w:noProof/>
                 <w:webHidden/>
+                <w:lang w:val="es-ES"/>
               </w:rPr>
               <w:fldChar w:fldCharType="separate"/>
             </w:r>
@@ -869,6 +927,7 @@
               <w:rPr>
                 <w:noProof/>
                 <w:webHidden/>
+                <w:lang w:val="es-ES"/>
               </w:rPr>
               <w:t>2</w:t>
             </w:r>
@@ -876,6 +935,7 @@
               <w:rPr>
                 <w:noProof/>
                 <w:webHidden/>
+                <w:lang w:val="es-ES"/>
               </w:rPr>
               <w:fldChar w:fldCharType="end"/>
             </w:r>
@@ -896,7 +956,7 @@
               <w:noProof/>
               <w:color w:val="auto"/>
               <w:kern w:val="2"/>
-              <w:lang w:val="en-US"/>
+              <w:lang w:val="es-ES"/>
               <w14:ligatures w14:val="standardContextual"/>
             </w:rPr>
           </w:pPr>
@@ -905,6 +965,7 @@
               <w:rPr>
                 <w:rStyle w:val="Hyperlink"/>
                 <w:noProof/>
+                <w:lang w:val="es-ES"/>
               </w:rPr>
               <w:t>Detección de errores</w:t>
             </w:r>
@@ -912,6 +973,7 @@
               <w:rPr>
                 <w:noProof/>
                 <w:webHidden/>
+                <w:lang w:val="es-ES"/>
               </w:rPr>
               <w:tab/>
             </w:r>
@@ -919,6 +981,7 @@
               <w:rPr>
                 <w:noProof/>
                 <w:webHidden/>
+                <w:lang w:val="es-ES"/>
               </w:rPr>
               <w:fldChar w:fldCharType="begin"/>
             </w:r>
@@ -926,6 +989,7 @@
               <w:rPr>
                 <w:noProof/>
                 <w:webHidden/>
+                <w:lang w:val="es-ES"/>
               </w:rPr>
               <w:instrText xml:space="preserve"> PAGEREF _Toc172303114 \h </w:instrText>
             </w:r>
@@ -933,12 +997,14 @@
               <w:rPr>
                 <w:noProof/>
                 <w:webHidden/>
+                <w:lang w:val="es-ES"/>
               </w:rPr>
             </w:r>
             <w:r>
               <w:rPr>
                 <w:noProof/>
                 <w:webHidden/>
+                <w:lang w:val="es-ES"/>
               </w:rPr>
               <w:fldChar w:fldCharType="separate"/>
             </w:r>
@@ -946,6 +1012,7 @@
               <w:rPr>
                 <w:noProof/>
                 <w:webHidden/>
+                <w:lang w:val="es-ES"/>
               </w:rPr>
               <w:t>2</w:t>
             </w:r>
@@ -953,6 +1020,7 @@
               <w:rPr>
                 <w:noProof/>
                 <w:webHidden/>
+                <w:lang w:val="es-ES"/>
               </w:rPr>
               <w:fldChar w:fldCharType="end"/>
             </w:r>
@@ -973,7 +1041,7 @@
               <w:kern w:val="2"/>
               <w:sz w:val="24"/>
               <w:szCs w:val="24"/>
-              <w:lang w:val="en-US"/>
+              <w:lang w:val="es-ES"/>
               <w14:ligatures w14:val="standardContextual"/>
             </w:rPr>
           </w:pPr>
@@ -982,6 +1050,7 @@
               <w:rPr>
                 <w:rStyle w:val="Hyperlink"/>
                 <w:noProof/>
+                <w:lang w:val="es-ES"/>
               </w:rPr>
               <w:t>Fletcher checksum</w:t>
             </w:r>
@@ -989,6 +1058,7 @@
               <w:rPr>
                 <w:noProof/>
                 <w:webHidden/>
+                <w:lang w:val="es-ES"/>
               </w:rPr>
               <w:tab/>
             </w:r>
@@ -996,6 +1066,7 @@
               <w:rPr>
                 <w:noProof/>
                 <w:webHidden/>
+                <w:lang w:val="es-ES"/>
               </w:rPr>
               <w:fldChar w:fldCharType="begin"/>
             </w:r>
@@ -1003,6 +1074,7 @@
               <w:rPr>
                 <w:noProof/>
                 <w:webHidden/>
+                <w:lang w:val="es-ES"/>
               </w:rPr>
               <w:instrText xml:space="preserve"> PAGEREF _Toc172303115 \h </w:instrText>
             </w:r>
@@ -1010,12 +1082,14 @@
               <w:rPr>
                 <w:noProof/>
                 <w:webHidden/>
+                <w:lang w:val="es-ES"/>
               </w:rPr>
             </w:r>
             <w:r>
               <w:rPr>
                 <w:noProof/>
                 <w:webHidden/>
+                <w:lang w:val="es-ES"/>
               </w:rPr>
               <w:fldChar w:fldCharType="separate"/>
             </w:r>
@@ -1023,6 +1097,7 @@
               <w:rPr>
                 <w:noProof/>
                 <w:webHidden/>
+                <w:lang w:val="es-ES"/>
               </w:rPr>
               <w:t>2</w:t>
             </w:r>
@@ -1030,6 +1105,7 @@
               <w:rPr>
                 <w:noProof/>
                 <w:webHidden/>
+                <w:lang w:val="es-ES"/>
               </w:rPr>
               <w:fldChar w:fldCharType="end"/>
             </w:r>
@@ -1048,7 +1124,7 @@
               <w:kern w:val="2"/>
               <w:sz w:val="24"/>
               <w:szCs w:val="24"/>
-              <w:lang w:val="en-US"/>
+              <w:lang w:val="es-ES"/>
               <w14:ligatures w14:val="standardContextual"/>
             </w:rPr>
           </w:pPr>
@@ -1057,6 +1133,7 @@
               <w:rPr>
                 <w:rStyle w:val="Hyperlink"/>
                 <w:noProof/>
+                <w:lang w:val="es-ES"/>
               </w:rPr>
               <w:t>Pruebas</w:t>
             </w:r>
@@ -1064,6 +1141,7 @@
               <w:rPr>
                 <w:noProof/>
                 <w:webHidden/>
+                <w:lang w:val="es-ES"/>
               </w:rPr>
               <w:tab/>
             </w:r>
@@ -1071,6 +1149,7 @@
               <w:rPr>
                 <w:noProof/>
                 <w:webHidden/>
+                <w:lang w:val="es-ES"/>
               </w:rPr>
               <w:fldChar w:fldCharType="begin"/>
             </w:r>
@@ -1078,6 +1157,7 @@
               <w:rPr>
                 <w:noProof/>
                 <w:webHidden/>
+                <w:lang w:val="es-ES"/>
               </w:rPr>
               <w:instrText xml:space="preserve"> PAGEREF _Toc172303116 \h </w:instrText>
             </w:r>
@@ -1085,12 +1165,14 @@
               <w:rPr>
                 <w:noProof/>
                 <w:webHidden/>
+                <w:lang w:val="es-ES"/>
               </w:rPr>
             </w:r>
             <w:r>
               <w:rPr>
                 <w:noProof/>
                 <w:webHidden/>
+                <w:lang w:val="es-ES"/>
               </w:rPr>
               <w:fldChar w:fldCharType="separate"/>
             </w:r>
@@ -1098,6 +1180,7 @@
               <w:rPr>
                 <w:noProof/>
                 <w:webHidden/>
+                <w:lang w:val="es-ES"/>
               </w:rPr>
               <w:t>2</w:t>
             </w:r>
@@ -1105,17 +1188,24 @@
               <w:rPr>
                 <w:noProof/>
                 <w:webHidden/>
+                <w:lang w:val="es-ES"/>
               </w:rPr>
               <w:fldChar w:fldCharType="end"/>
             </w:r>
           </w:hyperlink>
         </w:p>
         <w:p>
+          <w:pPr>
+            <w:rPr>
+              <w:lang w:val="es-ES"/>
+            </w:rPr>
+          </w:pPr>
           <w:r>
             <w:rPr>
               <w:b/>
               <w:bCs/>
               <w:noProof/>
+              <w:lang w:val="es-ES"/>
             </w:rPr>
             <w:fldChar w:fldCharType="end"/>
           </w:r>
@@ -1126,17 +1216,29 @@
       <w:pPr>
         <w:spacing w:line="259" w:lineRule="auto"/>
         <w:ind w:firstLine="0"/>
+        <w:rPr>
+          <w:lang w:val="es-ES"/>
+        </w:rPr>
       </w:pPr>
       <w:r>
+        <w:rPr>
+          <w:lang w:val="es-ES"/>
+        </w:rPr>
         <w:br w:type="page"/>
       </w:r>
     </w:p>
     <w:p>
       <w:pPr>
         <w:pStyle w:val="Heading1"/>
+        <w:rPr>
+          <w:lang w:val="es-ES"/>
+        </w:rPr>
       </w:pPr>
       <w:bookmarkStart w:id="0" w:name="_Toc172303113"/>
       <w:r>
+        <w:rPr>
+          <w:lang w:val="es-ES"/>
+        </w:rPr>
         <w:lastRenderedPageBreak/>
         <w:t>Corrección de errores</w:t>
       </w:r>
@@ -1144,27 +1246,298 @@
     </w:p>
     <w:p>
       <w:pPr>
+        <w:pStyle w:val="Heading2"/>
+        <w:rPr>
+          <w:lang w:val="es-ES"/>
+        </w:rPr>
+      </w:pPr>
+      <w:r>
+        <w:rPr>
+          <w:lang w:val="es-ES"/>
+        </w:rPr>
+        <w:t>A</w:t>
+      </w:r>
+      <w:r>
+        <w:rPr>
+          <w:lang w:val="es-ES"/>
+        </w:rPr>
+        <w:t xml:space="preserve">lgoritmo de </w:t>
+      </w:r>
+      <w:proofErr w:type="spellStart"/>
+      <w:r>
+        <w:rPr>
+          <w:lang w:val="es-ES"/>
+        </w:rPr>
+        <w:t>Hamming</w:t>
+      </w:r>
+      <w:proofErr w:type="spellEnd"/>
+      <w:r>
+        <w:rPr>
+          <w:lang w:val="es-ES"/>
+        </w:rPr>
+        <w:t xml:space="preserve"> </w:t>
+      </w:r>
+    </w:p>
+    <w:p>
+      <w:pPr>
+        <w:pStyle w:val="Heading3"/>
+        <w:rPr>
+          <w:lang w:val="es-ES"/>
+        </w:rPr>
+      </w:pPr>
+      <w:r>
+        <w:rPr>
+          <w:lang w:val="es-ES"/>
+        </w:rPr>
+        <w:t>Pruebas</w:t>
+      </w:r>
+    </w:p>
+    <w:p>
+      <w:pPr>
+        <w:pStyle w:val="ListParagraph"/>
+        <w:numPr>
+          <w:ilvl w:val="0"/>
+          <w:numId w:val="5"/>
+        </w:numPr>
+        <w:rPr>
+          <w:lang w:val="en-US"/>
+        </w:rPr>
+      </w:pPr>
+      <w:r>
+        <w:rPr>
+          <w:lang w:val="en-US"/>
+        </w:rPr>
+        <w:t xml:space="preserve">0101011 </w:t>
+      </w:r>
+    </w:p>
+    <w:p>
+      <w:pPr>
+        <w:rPr>
+          <w:lang w:val="es-ES"/>
+        </w:rPr>
+      </w:pPr>
+      <w:r>
+        <w:rPr>
+          <w:lang w:val="es-ES"/>
+        </w:rPr>
+        <w:drawing>
+          <wp:inline distT="0" distB="0" distL="0" distR="0" wp14:anchorId="0A58FC54" wp14:editId="6759DB38">
+            <wp:extent cx="5944870" cy="2946400"/>
+            <wp:effectExtent l="0" t="0" r="0" b="0"/>
+            <wp:docPr id="1924513977" name="Picture 1"/>
+            <wp:cNvGraphicFramePr>
+              <a:graphicFrameLocks xmlns:a="http://schemas.openxmlformats.org/drawingml/2006/main" noChangeAspect="1"/>
+            </wp:cNvGraphicFramePr>
+            <a:graphic xmlns:a="http://schemas.openxmlformats.org/drawingml/2006/main">
+              <a:graphicData uri="http://schemas.openxmlformats.org/drawingml/2006/picture">
+                <pic:pic xmlns:pic="http://schemas.openxmlformats.org/drawingml/2006/picture">
+                  <pic:nvPicPr>
+                    <pic:cNvPr id="1924513977" name=""/>
+                    <pic:cNvPicPr/>
+                  </pic:nvPicPr>
+                  <pic:blipFill>
+                    <a:blip r:embed="rId8"/>
+                    <a:stretch>
+                      <a:fillRect/>
+                    </a:stretch>
+                  </pic:blipFill>
+                  <pic:spPr>
+                    <a:xfrm>
+                      <a:off x="0" y="0"/>
+                      <a:ext cx="5944870" cy="2946400"/>
+                    </a:xfrm>
+                    <a:prstGeom prst="rect">
+                      <a:avLst/>
+                    </a:prstGeom>
+                  </pic:spPr>
+                </pic:pic>
+              </a:graphicData>
+            </a:graphic>
+          </wp:inline>
+        </w:drawing>
+      </w:r>
+    </w:p>
+    <w:p>
+      <w:pPr>
+        <w:pStyle w:val="ListParagraph"/>
+        <w:numPr>
+          <w:ilvl w:val="0"/>
+          <w:numId w:val="5"/>
+        </w:numPr>
+        <w:rPr>
+          <w:lang w:val="en-US"/>
+        </w:rPr>
+      </w:pPr>
+      <w:r>
+        <w:rPr>
+          <w:lang w:val="en-US"/>
+        </w:rPr>
+        <w:t xml:space="preserve">000110 </w:t>
+      </w:r>
+    </w:p>
+    <w:p>
+      <w:pPr>
+        <w:ind w:left="284" w:firstLine="0"/>
+        <w:rPr>
+          <w:lang w:val="es-ES"/>
+        </w:rPr>
+      </w:pPr>
+      <w:r>
+        <w:rPr>
+          <w:lang w:val="es-ES"/>
+        </w:rPr>
+        <w:lastRenderedPageBreak/>
+        <w:drawing>
+          <wp:inline distT="0" distB="0" distL="0" distR="0" wp14:anchorId="2631181F" wp14:editId="0BE9217D">
+            <wp:extent cx="5944870" cy="2946400"/>
+            <wp:effectExtent l="0" t="0" r="0" b="0"/>
+            <wp:docPr id="2111450904" name="Picture 1"/>
+            <wp:cNvGraphicFramePr>
+              <a:graphicFrameLocks xmlns:a="http://schemas.openxmlformats.org/drawingml/2006/main" noChangeAspect="1"/>
+            </wp:cNvGraphicFramePr>
+            <a:graphic xmlns:a="http://schemas.openxmlformats.org/drawingml/2006/main">
+              <a:graphicData uri="http://schemas.openxmlformats.org/drawingml/2006/picture">
+                <pic:pic xmlns:pic="http://schemas.openxmlformats.org/drawingml/2006/picture">
+                  <pic:nvPicPr>
+                    <pic:cNvPr id="2111450904" name=""/>
+                    <pic:cNvPicPr/>
+                  </pic:nvPicPr>
+                  <pic:blipFill>
+                    <a:blip r:embed="rId9"/>
+                    <a:stretch>
+                      <a:fillRect/>
+                    </a:stretch>
+                  </pic:blipFill>
+                  <pic:spPr>
+                    <a:xfrm>
+                      <a:off x="0" y="0"/>
+                      <a:ext cx="5944870" cy="2946400"/>
+                    </a:xfrm>
+                    <a:prstGeom prst="rect">
+                      <a:avLst/>
+                    </a:prstGeom>
+                  </pic:spPr>
+                </pic:pic>
+              </a:graphicData>
+            </a:graphic>
+          </wp:inline>
+        </w:drawing>
+      </w:r>
+    </w:p>
+    <w:p>
+      <w:pPr>
+        <w:pStyle w:val="ListParagraph"/>
+        <w:numPr>
+          <w:ilvl w:val="0"/>
+          <w:numId w:val="5"/>
+        </w:numPr>
+        <w:rPr>
+          <w:lang w:val="en-US"/>
+        </w:rPr>
+      </w:pPr>
+      <w:r>
+        <w:rPr>
+          <w:lang w:val="en-US"/>
+        </w:rPr>
+        <w:t xml:space="preserve">1000111 </w:t>
+      </w:r>
+    </w:p>
+    <w:p>
+      <w:pPr>
+        <w:ind w:left="284" w:firstLine="0"/>
+        <w:rPr>
+          <w:lang w:val="es-ES"/>
+        </w:rPr>
+      </w:pPr>
+      <w:r>
+        <w:rPr>
+          <w:noProof/>
+          <w:lang w:val="es-ES"/>
+        </w:rPr>
+        <w:drawing>
+          <wp:inline distT="0" distB="0" distL="0" distR="0" wp14:anchorId="5DB31AF5" wp14:editId="159D7185">
+            <wp:extent cx="5944870" cy="2946400"/>
+            <wp:effectExtent l="0" t="0" r="0" b="0"/>
+            <wp:docPr id="1955638534" name="Picture 2" descr="A screenshot of a computer error&#10;&#10;Description automatically generated"/>
+            <wp:cNvGraphicFramePr>
+              <a:graphicFrameLocks xmlns:a="http://schemas.openxmlformats.org/drawingml/2006/main" noChangeAspect="1"/>
+            </wp:cNvGraphicFramePr>
+            <a:graphic xmlns:a="http://schemas.openxmlformats.org/drawingml/2006/main">
+              <a:graphicData uri="http://schemas.openxmlformats.org/drawingml/2006/picture">
+                <pic:pic xmlns:pic="http://schemas.openxmlformats.org/drawingml/2006/picture">
+                  <pic:nvPicPr>
+                    <pic:cNvPr id="1955638534" name="Picture 2" descr="A screenshot of a computer error&#10;&#10;Description automatically generated"/>
+                    <pic:cNvPicPr/>
+                  </pic:nvPicPr>
+                  <pic:blipFill>
+                    <a:blip r:embed="rId10" cstate="print">
+                      <a:extLst>
+                        <a:ext uri="{28A0092B-C50C-407E-A947-70E740481C1C}">
+                          <a14:useLocalDpi xmlns:a14="http://schemas.microsoft.com/office/drawing/2010/main" val="0"/>
+                        </a:ext>
+                      </a:extLst>
+                    </a:blip>
+                    <a:stretch>
+                      <a:fillRect/>
+                    </a:stretch>
+                  </pic:blipFill>
+                  <pic:spPr>
+                    <a:xfrm>
+                      <a:off x="0" y="0"/>
+                      <a:ext cx="5944870" cy="2946400"/>
+                    </a:xfrm>
+                    <a:prstGeom prst="rect">
+                      <a:avLst/>
+                    </a:prstGeom>
+                  </pic:spPr>
+                </pic:pic>
+              </a:graphicData>
+            </a:graphic>
+          </wp:inline>
+        </w:drawing>
+      </w:r>
+    </w:p>
+    <w:p>
+      <w:pPr>
         <w:pStyle w:val="Heading1"/>
+        <w:rPr>
+          <w:lang w:val="es-ES"/>
+        </w:rPr>
       </w:pPr>
       <w:bookmarkStart w:id="1" w:name="_Toc172303114"/>
       <w:r>
+        <w:rPr>
+          <w:lang w:val="es-ES"/>
+        </w:rPr>
         <w:t>Detección de errores</w:t>
       </w:r>
       <w:bookmarkEnd w:id="1"/>
       <w:r>
+        <w:rPr>
+          <w:lang w:val="es-ES"/>
+        </w:rPr>
         <w:t xml:space="preserve"> </w:t>
       </w:r>
     </w:p>
     <w:p>
       <w:pPr>
         <w:pStyle w:val="Heading2"/>
+        <w:rPr>
+          <w:lang w:val="es-ES"/>
+        </w:rPr>
       </w:pPr>
       <w:bookmarkStart w:id="2" w:name="_Toc172303115"/>
       <w:r>
+        <w:rPr>
+          <w:lang w:val="es-ES"/>
+        </w:rPr>
         <w:t xml:space="preserve">Fletcher </w:t>
       </w:r>
       <w:proofErr w:type="spellStart"/>
       <w:r>
+        <w:rPr>
+          <w:lang w:val="es-ES"/>
+        </w:rPr>
         <w:t>checksum</w:t>
       </w:r>
       <w:bookmarkEnd w:id="2"/>
@@ -1173,13 +1546,22 @@
     <w:p>
       <w:pPr>
         <w:pStyle w:val="Heading3"/>
+        <w:rPr>
+          <w:lang w:val="es-ES"/>
+        </w:rPr>
       </w:pPr>
       <w:bookmarkStart w:id="3" w:name="_Toc172303116"/>
       <w:r>
+        <w:rPr>
+          <w:lang w:val="es-ES"/>
+        </w:rPr>
         <w:t>Pruebas</w:t>
       </w:r>
       <w:bookmarkEnd w:id="3"/>
       <w:r>
+        <w:rPr>
+          <w:lang w:val="es-ES"/>
+        </w:rPr>
         <w:t xml:space="preserve"> </w:t>
       </w:r>
     </w:p>
@@ -1191,18 +1573,27 @@
           <w:numId w:val="4"/>
         </w:numPr>
         <w:rPr>
-          <w:lang w:val="en-US"/>
+          <w:lang w:val="es-ES"/>
         </w:rPr>
       </w:pPr>
       <w:r>
         <w:rPr>
-          <w:lang w:val="en-US"/>
-        </w:rPr>
+          <w:lang w:val="es-ES"/>
+        </w:rPr>
+        <w:lastRenderedPageBreak/>
         <w:t xml:space="preserve">1010001 </w:t>
       </w:r>
     </w:p>
     <w:p>
+      <w:pPr>
+        <w:rPr>
+          <w:lang w:val="es-ES"/>
+        </w:rPr>
+      </w:pPr>
       <w:r>
+        <w:rPr>
+          <w:lang w:val="es-ES"/>
+        </w:rPr>
         <w:drawing>
           <wp:inline distT="0" distB="0" distL="0" distR="0" wp14:anchorId="4A0B8D44" wp14:editId="1461E64A">
             <wp:extent cx="5944870" cy="2320290"/>
@@ -1219,7 +1610,7 @@
                     <pic:cNvPicPr/>
                   </pic:nvPicPr>
                   <pic:blipFill>
-                    <a:blip r:embed="rId8"/>
+                    <a:blip r:embed="rId11"/>
                     <a:stretch>
                       <a:fillRect/>
                     </a:stretch>
@@ -1248,18 +1639,26 @@
           <w:numId w:val="4"/>
         </w:numPr>
         <w:rPr>
-          <w:lang w:val="en-US"/>
+          <w:lang w:val="es-ES"/>
         </w:rPr>
       </w:pPr>
       <w:r>
         <w:rPr>
-          <w:lang w:val="en-US"/>
+          <w:lang w:val="es-ES"/>
         </w:rPr>
         <w:t xml:space="preserve">1101001 </w:t>
       </w:r>
     </w:p>
     <w:p>
+      <w:pPr>
+        <w:rPr>
+          <w:lang w:val="es-ES"/>
+        </w:rPr>
+      </w:pPr>
       <w:r>
+        <w:rPr>
+          <w:lang w:val="es-ES"/>
+        </w:rPr>
         <w:drawing>
           <wp:inline distT="0" distB="0" distL="0" distR="0" wp14:anchorId="23DD3BC5" wp14:editId="7478540F">
             <wp:extent cx="5944870" cy="2320290"/>
@@ -1276,7 +1675,7 @@
                     <pic:cNvPicPr/>
                   </pic:nvPicPr>
                   <pic:blipFill>
-                    <a:blip r:embed="rId9"/>
+                    <a:blip r:embed="rId12"/>
                     <a:stretch>
                       <a:fillRect/>
                     </a:stretch>
@@ -1297,7 +1696,13 @@
         </w:drawing>
       </w:r>
     </w:p>
-    <w:p/>
+    <w:p>
+      <w:pPr>
+        <w:rPr>
+          <w:lang w:val="es-ES"/>
+        </w:rPr>
+      </w:pPr>
+    </w:p>
     <w:p>
       <w:pPr>
         <w:pStyle w:val="ListParagraph"/>
@@ -1306,22 +1711,28 @@
           <w:numId w:val="4"/>
         </w:numPr>
         <w:rPr>
-          <w:lang w:val="en-US"/>
+          <w:lang w:val="es-ES"/>
         </w:rPr>
       </w:pPr>
       <w:r>
         <w:rPr>
-          <w:lang w:val="en-US"/>
-        </w:rPr>
-        <w:lastRenderedPageBreak/>
+          <w:lang w:val="es-ES"/>
+        </w:rPr>
         <w:t xml:space="preserve">0011101 </w:t>
       </w:r>
     </w:p>
     <w:p>
       <w:pPr>
         <w:ind w:left="284" w:firstLine="0"/>
+        <w:rPr>
+          <w:lang w:val="es-ES"/>
+        </w:rPr>
       </w:pPr>
       <w:r>
+        <w:rPr>
+          <w:lang w:val="es-ES"/>
+        </w:rPr>
+        <w:lastRenderedPageBreak/>
         <w:drawing>
           <wp:inline distT="0" distB="0" distL="0" distR="0" wp14:anchorId="2B4AAD24" wp14:editId="5AE449A1">
             <wp:extent cx="5944870" cy="2320290"/>
@@ -1338,7 +1749,7 @@
                     <pic:cNvPicPr/>
                   </pic:nvPicPr>
                   <pic:blipFill>
-                    <a:blip r:embed="rId10"/>
+                    <a:blip r:embed="rId13"/>
                     <a:stretch>
                       <a:fillRect/>
                     </a:stretch>
@@ -1360,7 +1771,7 @@
       </w:r>
     </w:p>
     <w:sectPr>
-      <w:headerReference w:type="default" r:id="rId11"/>
+      <w:headerReference w:type="default" r:id="rId14"/>
       <w:pgSz w:w="12242" w:h="15842" w:code="9"/>
       <w:pgMar w:top="1440" w:right="1440" w:bottom="1440" w:left="1440" w:header="709" w:footer="709" w:gutter="0"/>
       <w:pgNumType w:start="0"/>
@@ -1874,6 +2285,118 @@
     </w:lvl>
   </w:abstractNum>
   <w:abstractNum w:abstractNumId="3" w15:restartNumberingAfterBreak="0">
+    <w:nsid w:val="5728693D"/>
+    <w:multiLevelType w:val="hybridMultilevel"/>
+    <w:tmpl w:val="255A3600"/>
+    <w:lvl w:ilvl="0" w:tplc="B39CD558">
+      <w:numFmt w:val="bullet"/>
+      <w:lvlText w:val=""/>
+      <w:lvlJc w:val="left"/>
+      <w:pPr>
+        <w:ind w:left="644" w:hanging="360"/>
+      </w:pPr>
+      <w:rPr>
+        <w:rFonts w:ascii="Symbol" w:eastAsiaTheme="minorHAnsi" w:hAnsi="Symbol" w:cstheme="minorBidi" w:hint="default"/>
+      </w:rPr>
+    </w:lvl>
+    <w:lvl w:ilvl="1" w:tplc="04090003" w:tentative="1">
+      <w:start w:val="1"/>
+      <w:numFmt w:val="bullet"/>
+      <w:lvlText w:val="o"/>
+      <w:lvlJc w:val="left"/>
+      <w:pPr>
+        <w:ind w:left="1364" w:hanging="360"/>
+      </w:pPr>
+      <w:rPr>
+        <w:rFonts w:ascii="Courier New" w:hAnsi="Courier New" w:cs="Courier New" w:hint="default"/>
+      </w:rPr>
+    </w:lvl>
+    <w:lvl w:ilvl="2" w:tplc="04090005" w:tentative="1">
+      <w:start w:val="1"/>
+      <w:numFmt w:val="bullet"/>
+      <w:lvlText w:val=""/>
+      <w:lvlJc w:val="left"/>
+      <w:pPr>
+        <w:ind w:left="2084" w:hanging="360"/>
+      </w:pPr>
+      <w:rPr>
+        <w:rFonts w:ascii="Wingdings" w:hAnsi="Wingdings" w:hint="default"/>
+      </w:rPr>
+    </w:lvl>
+    <w:lvl w:ilvl="3" w:tplc="04090001" w:tentative="1">
+      <w:start w:val="1"/>
+      <w:numFmt w:val="bullet"/>
+      <w:lvlText w:val=""/>
+      <w:lvlJc w:val="left"/>
+      <w:pPr>
+        <w:ind w:left="2804" w:hanging="360"/>
+      </w:pPr>
+      <w:rPr>
+        <w:rFonts w:ascii="Symbol" w:hAnsi="Symbol" w:hint="default"/>
+      </w:rPr>
+    </w:lvl>
+    <w:lvl w:ilvl="4" w:tplc="04090003" w:tentative="1">
+      <w:start w:val="1"/>
+      <w:numFmt w:val="bullet"/>
+      <w:lvlText w:val="o"/>
+      <w:lvlJc w:val="left"/>
+      <w:pPr>
+        <w:ind w:left="3524" w:hanging="360"/>
+      </w:pPr>
+      <w:rPr>
+        <w:rFonts w:ascii="Courier New" w:hAnsi="Courier New" w:cs="Courier New" w:hint="default"/>
+      </w:rPr>
+    </w:lvl>
+    <w:lvl w:ilvl="5" w:tplc="04090005" w:tentative="1">
+      <w:start w:val="1"/>
+      <w:numFmt w:val="bullet"/>
+      <w:lvlText w:val=""/>
+      <w:lvlJc w:val="left"/>
+      <w:pPr>
+        <w:ind w:left="4244" w:hanging="360"/>
+      </w:pPr>
+      <w:rPr>
+        <w:rFonts w:ascii="Wingdings" w:hAnsi="Wingdings" w:hint="default"/>
+      </w:rPr>
+    </w:lvl>
+    <w:lvl w:ilvl="6" w:tplc="04090001" w:tentative="1">
+      <w:start w:val="1"/>
+      <w:numFmt w:val="bullet"/>
+      <w:lvlText w:val=""/>
+      <w:lvlJc w:val="left"/>
+      <w:pPr>
+        <w:ind w:left="4964" w:hanging="360"/>
+      </w:pPr>
+      <w:rPr>
+        <w:rFonts w:ascii="Symbol" w:hAnsi="Symbol" w:hint="default"/>
+      </w:rPr>
+    </w:lvl>
+    <w:lvl w:ilvl="7" w:tplc="04090003" w:tentative="1">
+      <w:start w:val="1"/>
+      <w:numFmt w:val="bullet"/>
+      <w:lvlText w:val="o"/>
+      <w:lvlJc w:val="left"/>
+      <w:pPr>
+        <w:ind w:left="5684" w:hanging="360"/>
+      </w:pPr>
+      <w:rPr>
+        <w:rFonts w:ascii="Courier New" w:hAnsi="Courier New" w:cs="Courier New" w:hint="default"/>
+      </w:rPr>
+    </w:lvl>
+    <w:lvl w:ilvl="8" w:tplc="04090005" w:tentative="1">
+      <w:start w:val="1"/>
+      <w:numFmt w:val="bullet"/>
+      <w:lvlText w:val=""/>
+      <w:lvlJc w:val="left"/>
+      <w:pPr>
+        <w:ind w:left="6404" w:hanging="360"/>
+      </w:pPr>
+      <w:rPr>
+        <w:rFonts w:ascii="Wingdings" w:hAnsi="Wingdings" w:hint="default"/>
+      </w:rPr>
+    </w:lvl>
+  </w:abstractNum>
+  <w:abstractNum w:abstractNumId="4" w15:restartNumberingAfterBreak="0">
     <w:nsid w:val="6D4E0F55"/>
     <w:multiLevelType w:val="hybridMultilevel"/>
     <w:tmpl w:val="1040D240"/>
@@ -1995,6 +2518,9 @@
     <w:abstractNumId w:val="1"/>
   </w:num>
   <w:num w:numId="4" w16cid:durableId="1493914958">
+    <w:abstractNumId w:val="4"/>
+  </w:num>
+  <w:num w:numId="5" w16cid:durableId="1942256209">
     <w:abstractNumId w:val="3"/>
   </w:num>
 </w:numbering>
@@ -3196,7 +3722,7 @@
 </file>
 
 <file path=customXml/itemProps1.xml><?xml version="1.0" encoding="utf-8"?>
-<ds:datastoreItem xmlns:ds="http://schemas.openxmlformats.org/officeDocument/2006/customXml" ds:itemID="{F98F581D-F166-B94B-B2F1-E30E840F0D2B}">
+<ds:datastoreItem xmlns:ds="http://schemas.openxmlformats.org/officeDocument/2006/customXml" ds:itemID="{EA723ECB-E886-9547-A927-AB7D4F945867}">
   <ds:schemaRefs>
     <ds:schemaRef ds:uri="http://schemas.openxmlformats.org/officeDocument/2006/bibliography"/>
   </ds:schemaRefs>

</xml_diff>